<commit_message>
Add: further documentation on how to use the command
</commit_message>
<xml_diff>
--- a/Documentation.docx
+++ b/Documentation.docx
@@ -1,13 +1,12 @@
 
 <file path=word/document.xml><?xml version="1.0" encoding="utf-8"?>
-<w:document xmlns:wpc="http://schemas.microsoft.com/office/word/2010/wordprocessingCanvas" xmlns:cx="http://schemas.microsoft.com/office/drawing/2014/chartex" xmlns:cx1="http://schemas.microsoft.com/office/drawing/2015/9/8/chartex" xmlns:cx2="http://schemas.microsoft.com/office/drawing/2015/10/21/chartex" xmlns:cx3="http://schemas.microsoft.com/office/drawing/2016/5/9/chartex" xmlns:cx4="http://schemas.microsoft.com/office/drawing/2016/5/10/chartex" xmlns:cx5="http://schemas.microsoft.com/office/drawing/2016/5/11/chartex" xmlns:cx6="http://schemas.microsoft.com/office/drawing/2016/5/12/chartex" xmlns:cx7="http://schemas.microsoft.com/office/drawing/2016/5/13/chartex" xmlns:cx8="http://schemas.microsoft.com/office/drawing/2016/5/14/chartex" xmlns:mc="http://schemas.openxmlformats.org/markup-compatibility/2006" xmlns:aink="http://schemas.microsoft.com/office/drawing/2016/ink" xmlns:am3d="http://schemas.microsoft.com/office/drawing/2017/model3d" xmlns:o="urn:schemas-microsoft-com:office:office" xmlns:r="http://schemas.openxmlformats.org/officeDocument/2006/relationships" xmlns:m="http://schemas.openxmlformats.org/officeDocument/2006/math" xmlns:v="urn:schemas-microsoft-com:vml" xmlns:wp14="http://schemas.microsoft.com/office/word/2010/wordprocessingDrawing" xmlns:wp="http://schemas.openxmlformats.org/drawingml/2006/wordprocessingDrawing" xmlns:w10="urn:schemas-microsoft-com:office:word" xmlns:w="http://schemas.openxmlformats.org/wordprocessingml/2006/main" xmlns:w14="http://schemas.microsoft.com/office/word/2010/wordml" xmlns:w15="http://schemas.microsoft.com/office/word/2012/wordml" xmlns:w16cex="http://schemas.microsoft.com/office/word/2018/wordml/cex" xmlns:w16cid="http://schemas.microsoft.com/office/word/2016/wordml/cid" xmlns:w16="http://schemas.microsoft.com/office/word/2018/wordml" xmlns:w16se="http://schemas.microsoft.com/office/word/2015/wordml/symex" xmlns:wpg="http://schemas.microsoft.com/office/word/2010/wordprocessingGroup" xmlns:wpi="http://schemas.microsoft.com/office/word/2010/wordprocessingInk" xmlns:wne="http://schemas.microsoft.com/office/word/2006/wordml" xmlns:wps="http://schemas.microsoft.com/office/word/2010/wordprocessingShape" mc:Ignorable="w14 w15 w16se w16cid w16 w16cex wp14">
+<w:document xmlns:wpc="http://schemas.microsoft.com/office/word/2010/wordprocessingCanvas" xmlns:cx="http://schemas.microsoft.com/office/drawing/2014/chartex" xmlns:cx1="http://schemas.microsoft.com/office/drawing/2015/9/8/chartex" xmlns:cx2="http://schemas.microsoft.com/office/drawing/2015/10/21/chartex" xmlns:cx3="http://schemas.microsoft.com/office/drawing/2016/5/9/chartex" xmlns:cx4="http://schemas.microsoft.com/office/drawing/2016/5/10/chartex" xmlns:cx5="http://schemas.microsoft.com/office/drawing/2016/5/11/chartex" xmlns:cx6="http://schemas.microsoft.com/office/drawing/2016/5/12/chartex" xmlns:cx7="http://schemas.microsoft.com/office/drawing/2016/5/13/chartex" xmlns:cx8="http://schemas.microsoft.com/office/drawing/2016/5/14/chartex" xmlns:mc="http://schemas.openxmlformats.org/markup-compatibility/2006" xmlns:aink="http://schemas.microsoft.com/office/drawing/2016/ink" xmlns:am3d="http://schemas.microsoft.com/office/drawing/2017/model3d" xmlns:o="urn:schemas-microsoft-com:office:office" xmlns:r="http://schemas.openxmlformats.org/officeDocument/2006/relationships" xmlns:m="http://schemas.openxmlformats.org/officeDocument/2006/math" xmlns:v="urn:schemas-microsoft-com:vml" xmlns:wp14="http://schemas.microsoft.com/office/word/2010/wordprocessingDrawing" xmlns:wp="http://schemas.openxmlformats.org/drawingml/2006/wordprocessingDrawing" xmlns:w10="urn:schemas-microsoft-com:office:word" xmlns:w="http://schemas.openxmlformats.org/wordprocessingml/2006/main" xmlns:w14="http://schemas.microsoft.com/office/word/2010/wordml" xmlns:w15="http://schemas.microsoft.com/office/word/2012/wordml" xmlns:w16cex="http://schemas.microsoft.com/office/word/2018/wordml/cex" xmlns:w16cid="http://schemas.microsoft.com/office/word/2016/wordml/cid" xmlns:w16="http://schemas.microsoft.com/office/word/2018/wordml" xmlns:w16sdtdh="http://schemas.microsoft.com/office/word/2020/wordml/sdtdatahash" xmlns:w16se="http://schemas.microsoft.com/office/word/2015/wordml/symex" xmlns:wpg="http://schemas.microsoft.com/office/word/2010/wordprocessingGroup" xmlns:wpi="http://schemas.microsoft.com/office/word/2010/wordprocessingInk" xmlns:wne="http://schemas.microsoft.com/office/word/2006/wordml" xmlns:wps="http://schemas.microsoft.com/office/word/2010/wordprocessingShape" mc:Ignorable="w14 w15 w16se w16cid w16 w16cex w16sdtdh wp14">
   <w:body>
     <w:p>
       <w:r>
         <w:t>It’s a bit of a pain using Advance Steel’s User Interface, hence this tool.</w:t>
       </w:r>
     </w:p>
-    <w:p/>
     <w:p>
       <w:pPr>
         <w:rPr>
@@ -44,7 +43,7 @@
         </w:numPr>
       </w:pPr>
       <w:r>
-        <w:t>Any lines drawn on that layer will be converted to that advance steel beam.</w:t>
+        <w:t>You will have a dwg file (not necessarily and advanced steel file) with lines drawn on it, with layer names corresponding to the layer names (exactly) specified on the CSV file.</w:t>
       </w:r>
     </w:p>
     <w:p>
@@ -56,11 +55,142 @@
         </w:numPr>
       </w:pPr>
       <w:r>
+        <w:t>Any lines drawn on that layer will be converted to that advance steel beam.</w:t>
+      </w:r>
+    </w:p>
+    <w:p>
+      <w:pPr>
         <w:rPr>
           <w:b/>
           <w:bCs/>
         </w:rPr>
-        <w:t xml:space="preserve">Command name: </w:t>
+      </w:pPr>
+      <w:r>
+        <w:rPr>
+          <w:b/>
+          <w:bCs/>
+        </w:rPr>
+        <w:t>Instructions</w:t>
+      </w:r>
+    </w:p>
+    <w:p>
+      <w:pPr>
+        <w:pStyle w:val="ListParagraph"/>
+        <w:numPr>
+          <w:ilvl w:val="0"/>
+          <w:numId w:val="2"/>
+        </w:numPr>
+      </w:pPr>
+      <w:r>
+        <w:t>Create a CSV file with your members and the layer names they will be on.</w:t>
+      </w:r>
+    </w:p>
+    <w:p>
+      <w:r>
+        <w:rPr>
+          <w:noProof/>
+        </w:rPr>
+        <w:drawing>
+          <wp:inline distT="0" distB="0" distL="0" distR="0" wp14:anchorId="0906A134" wp14:editId="237CBCF4">
+            <wp:extent cx="5731510" cy="3096260"/>
+            <wp:effectExtent l="0" t="0" r="2540" b="8890"/>
+            <wp:docPr id="1" name="Picture 1" descr="Graphical user interface, application, table, Excel&#10;&#10;Description automatically generated"/>
+            <wp:cNvGraphicFramePr>
+              <a:graphicFrameLocks xmlns:a="http://schemas.openxmlformats.org/drawingml/2006/main" noChangeAspect="1"/>
+            </wp:cNvGraphicFramePr>
+            <a:graphic xmlns:a="http://schemas.openxmlformats.org/drawingml/2006/main">
+              <a:graphicData uri="http://schemas.openxmlformats.org/drawingml/2006/picture">
+                <pic:pic xmlns:pic="http://schemas.openxmlformats.org/drawingml/2006/picture">
+                  <pic:nvPicPr>
+                    <pic:cNvPr id="1" name="Picture 1" descr="Graphical user interface, application, table, Excel&#10;&#10;Description automatically generated"/>
+                    <pic:cNvPicPr/>
+                  </pic:nvPicPr>
+                  <pic:blipFill>
+                    <a:blip r:embed="rId5"/>
+                    <a:stretch>
+                      <a:fillRect/>
+                    </a:stretch>
+                  </pic:blipFill>
+                  <pic:spPr>
+                    <a:xfrm>
+                      <a:off x="0" y="0"/>
+                      <a:ext cx="5731510" cy="3096260"/>
+                    </a:xfrm>
+                    <a:prstGeom prst="rect">
+                      <a:avLst/>
+                    </a:prstGeom>
+                  </pic:spPr>
+                </pic:pic>
+              </a:graphicData>
+            </a:graphic>
+          </wp:inline>
+        </w:drawing>
+      </w:r>
+    </w:p>
+    <w:p/>
+    <w:p>
+      <w:pPr>
+        <w:pStyle w:val="ListParagraph"/>
+        <w:numPr>
+          <w:ilvl w:val="0"/>
+          <w:numId w:val="4"/>
+        </w:numPr>
+      </w:pPr>
+      <w:r>
+        <w:t>Create a dwg file with straight lines only, placed on the layer names specified in the CSV file.</w:t>
+      </w:r>
+    </w:p>
+    <w:p>
+      <w:pPr>
+        <w:pStyle w:val="ListParagraph"/>
+        <w:numPr>
+          <w:ilvl w:val="0"/>
+          <w:numId w:val="4"/>
+        </w:numPr>
+      </w:pPr>
+      <w:r>
+        <w:t xml:space="preserve">Open up </w:t>
+      </w:r>
+      <w:proofErr w:type="spellStart"/>
+      <w:r>
+        <w:t>Advanted</w:t>
+      </w:r>
+      <w:proofErr w:type="spellEnd"/>
+      <w:r>
+        <w:t xml:space="preserve"> Steel.</w:t>
+      </w:r>
+      <w:r>
+        <w:t xml:space="preserve"> Run the command: “</w:t>
+      </w:r>
+      <w:r>
+        <w:t>ASTORLOADASNETPLUGIN</w:t>
+      </w:r>
+      <w:r>
+        <w:t>”.</w:t>
+      </w:r>
+    </w:p>
+    <w:p>
+      <w:pPr>
+        <w:pStyle w:val="ListParagraph"/>
+        <w:numPr>
+          <w:ilvl w:val="0"/>
+          <w:numId w:val="4"/>
+        </w:numPr>
+      </w:pPr>
+      <w:r>
+        <w:t>Find the “AdvancedSteelCSV.dll” file.</w:t>
+      </w:r>
+    </w:p>
+    <w:p>
+      <w:pPr>
+        <w:pStyle w:val="ListParagraph"/>
+        <w:numPr>
+          <w:ilvl w:val="0"/>
+          <w:numId w:val="4"/>
+        </w:numPr>
+      </w:pPr>
+      <w:r>
+        <w:t xml:space="preserve">Now run the command: </w:t>
       </w:r>
       <w:r>
         <w:rPr>
@@ -71,6 +201,10 @@
       </w:r>
       <w:proofErr w:type="spellStart"/>
       <w:r>
+        <w:rPr>
+          <w:b/>
+          <w:bCs/>
+        </w:rPr>
         <w:t>ConvertToBeams</w:t>
       </w:r>
       <w:proofErr w:type="spellEnd"/>
@@ -81,7 +215,41 @@
         <w:t>.</w:t>
       </w:r>
     </w:p>
-    <w:p/>
+    <w:p>
+      <w:pPr>
+        <w:pStyle w:val="ListParagraph"/>
+        <w:numPr>
+          <w:ilvl w:val="0"/>
+          <w:numId w:val="4"/>
+        </w:numPr>
+      </w:pPr>
+      <w:r>
+        <w:t xml:space="preserve">All your lines should now be converted into </w:t>
+      </w:r>
+      <w:proofErr w:type="spellStart"/>
+      <w:r>
+        <w:t>AdvancedSteel</w:t>
+      </w:r>
+      <w:proofErr w:type="spellEnd"/>
+      <w:r>
+        <w:t xml:space="preserve"> beams. If a line has not been converted, please check your CSV file. Also check the console window for any warnings or error messages that may have come up.</w:t>
+      </w:r>
+    </w:p>
+    <w:p>
+      <w:pPr>
+        <w:rPr>
+          <w:b/>
+          <w:bCs/>
+        </w:rPr>
+      </w:pPr>
+      <w:r>
+        <w:rPr>
+          <w:b/>
+          <w:bCs/>
+        </w:rPr>
+        <w:t>Warnings:</w:t>
+      </w:r>
+    </w:p>
     <w:p>
       <w:pPr>
         <w:pStyle w:val="ListParagraph"/>
@@ -123,11 +291,11 @@
 </file>
 
 <file path=word/numbering.xml><?xml version="1.0" encoding="utf-8"?>
-<w:numbering xmlns:wpc="http://schemas.microsoft.com/office/word/2010/wordprocessingCanvas" xmlns:cx="http://schemas.microsoft.com/office/drawing/2014/chartex" xmlns:cx1="http://schemas.microsoft.com/office/drawing/2015/9/8/chartex" xmlns:cx2="http://schemas.microsoft.com/office/drawing/2015/10/21/chartex" xmlns:cx3="http://schemas.microsoft.com/office/drawing/2016/5/9/chartex" xmlns:cx4="http://schemas.microsoft.com/office/drawing/2016/5/10/chartex" xmlns:cx5="http://schemas.microsoft.com/office/drawing/2016/5/11/chartex" xmlns:cx6="http://schemas.microsoft.com/office/drawing/2016/5/12/chartex" xmlns:cx7="http://schemas.microsoft.com/office/drawing/2016/5/13/chartex" xmlns:cx8="http://schemas.microsoft.com/office/drawing/2016/5/14/chartex" xmlns:mc="http://schemas.openxmlformats.org/markup-compatibility/2006" xmlns:aink="http://schemas.microsoft.com/office/drawing/2016/ink" xmlns:am3d="http://schemas.microsoft.com/office/drawing/2017/model3d" xmlns:o="urn:schemas-microsoft-com:office:office" xmlns:r="http://schemas.openxmlformats.org/officeDocument/2006/relationships" xmlns:m="http://schemas.openxmlformats.org/officeDocument/2006/math" xmlns:v="urn:schemas-microsoft-com:vml" xmlns:wp14="http://schemas.microsoft.com/office/word/2010/wordprocessingDrawing" xmlns:wp="http://schemas.openxmlformats.org/drawingml/2006/wordprocessingDrawing" xmlns:w10="urn:schemas-microsoft-com:office:word" xmlns:w="http://schemas.openxmlformats.org/wordprocessingml/2006/main" xmlns:w14="http://schemas.microsoft.com/office/word/2010/wordml" xmlns:w15="http://schemas.microsoft.com/office/word/2012/wordml" xmlns:w16cex="http://schemas.microsoft.com/office/word/2018/wordml/cex" xmlns:w16cid="http://schemas.microsoft.com/office/word/2016/wordml/cid" xmlns:w16="http://schemas.microsoft.com/office/word/2018/wordml" xmlns:w16se="http://schemas.microsoft.com/office/word/2015/wordml/symex" xmlns:wpg="http://schemas.microsoft.com/office/word/2010/wordprocessingGroup" xmlns:wpi="http://schemas.microsoft.com/office/word/2010/wordprocessingInk" xmlns:wne="http://schemas.microsoft.com/office/word/2006/wordml" xmlns:wps="http://schemas.microsoft.com/office/word/2010/wordprocessingShape" mc:Ignorable="w14 w15 w16se w16cid w16 w16cex wp14">
+<w:numbering xmlns:wpc="http://schemas.microsoft.com/office/word/2010/wordprocessingCanvas" xmlns:cx="http://schemas.microsoft.com/office/drawing/2014/chartex" xmlns:cx1="http://schemas.microsoft.com/office/drawing/2015/9/8/chartex" xmlns:cx2="http://schemas.microsoft.com/office/drawing/2015/10/21/chartex" xmlns:cx3="http://schemas.microsoft.com/office/drawing/2016/5/9/chartex" xmlns:cx4="http://schemas.microsoft.com/office/drawing/2016/5/10/chartex" xmlns:cx5="http://schemas.microsoft.com/office/drawing/2016/5/11/chartex" xmlns:cx6="http://schemas.microsoft.com/office/drawing/2016/5/12/chartex" xmlns:cx7="http://schemas.microsoft.com/office/drawing/2016/5/13/chartex" xmlns:cx8="http://schemas.microsoft.com/office/drawing/2016/5/14/chartex" xmlns:mc="http://schemas.openxmlformats.org/markup-compatibility/2006" xmlns:aink="http://schemas.microsoft.com/office/drawing/2016/ink" xmlns:am3d="http://schemas.microsoft.com/office/drawing/2017/model3d" xmlns:o="urn:schemas-microsoft-com:office:office" xmlns:r="http://schemas.openxmlformats.org/officeDocument/2006/relationships" xmlns:m="http://schemas.openxmlformats.org/officeDocument/2006/math" xmlns:v="urn:schemas-microsoft-com:vml" xmlns:wp14="http://schemas.microsoft.com/office/word/2010/wordprocessingDrawing" xmlns:wp="http://schemas.openxmlformats.org/drawingml/2006/wordprocessingDrawing" xmlns:w10="urn:schemas-microsoft-com:office:word" xmlns:w="http://schemas.openxmlformats.org/wordprocessingml/2006/main" xmlns:w14="http://schemas.microsoft.com/office/word/2010/wordml" xmlns:w15="http://schemas.microsoft.com/office/word/2012/wordml" xmlns:w16cex="http://schemas.microsoft.com/office/word/2018/wordml/cex" xmlns:w16cid="http://schemas.microsoft.com/office/word/2016/wordml/cid" xmlns:w16="http://schemas.microsoft.com/office/word/2018/wordml" xmlns:w16sdtdh="http://schemas.microsoft.com/office/word/2020/wordml/sdtdatahash" xmlns:w16se="http://schemas.microsoft.com/office/word/2015/wordml/symex" xmlns:wpg="http://schemas.microsoft.com/office/word/2010/wordprocessingGroup" xmlns:wpi="http://schemas.microsoft.com/office/word/2010/wordprocessingInk" xmlns:wne="http://schemas.microsoft.com/office/word/2006/wordml" xmlns:wps="http://schemas.microsoft.com/office/word/2010/wordprocessingShape" mc:Ignorable="w14 w15 w16se w16cid w16 w16cex w16sdtdh wp14">
   <w:abstractNum w:abstractNumId="0" w15:restartNumberingAfterBreak="0">
     <w:nsid w:val="1029330A"/>
     <w:multiLevelType w:val="hybridMultilevel"/>
-    <w:tmpl w:val="7EF0610E"/>
+    <w:tmpl w:val="2BFE23C4"/>
     <w:lvl w:ilvl="0" w:tplc="0C090001">
       <w:start w:val="1"/>
       <w:numFmt w:val="bullet"/>
@@ -321,6 +489,205 @@
       <w:pPr>
         <w:ind w:left="6480" w:hanging="180"/>
       </w:pPr>
+    </w:lvl>
+  </w:abstractNum>
+  <w:abstractNum w:abstractNumId="2" w15:restartNumberingAfterBreak="0">
+    <w:nsid w:val="3E0D35A9"/>
+    <w:multiLevelType w:val="hybridMultilevel"/>
+    <w:tmpl w:val="8F621CCC"/>
+    <w:lvl w:ilvl="0" w:tplc="0C09000F">
+      <w:start w:val="1"/>
+      <w:numFmt w:val="decimal"/>
+      <w:lvlText w:val="%1."/>
+      <w:lvlJc w:val="left"/>
+      <w:pPr>
+        <w:ind w:left="1080" w:hanging="360"/>
+      </w:pPr>
+    </w:lvl>
+    <w:lvl w:ilvl="1" w:tplc="0C090019" w:tentative="1">
+      <w:start w:val="1"/>
+      <w:numFmt w:val="lowerLetter"/>
+      <w:lvlText w:val="%2."/>
+      <w:lvlJc w:val="left"/>
+      <w:pPr>
+        <w:ind w:left="1800" w:hanging="360"/>
+      </w:pPr>
+    </w:lvl>
+    <w:lvl w:ilvl="2" w:tplc="0C09001B" w:tentative="1">
+      <w:start w:val="1"/>
+      <w:numFmt w:val="lowerRoman"/>
+      <w:lvlText w:val="%3."/>
+      <w:lvlJc w:val="right"/>
+      <w:pPr>
+        <w:ind w:left="2520" w:hanging="180"/>
+      </w:pPr>
+    </w:lvl>
+    <w:lvl w:ilvl="3" w:tplc="0C09000F" w:tentative="1">
+      <w:start w:val="1"/>
+      <w:numFmt w:val="decimal"/>
+      <w:lvlText w:val="%4."/>
+      <w:lvlJc w:val="left"/>
+      <w:pPr>
+        <w:ind w:left="3240" w:hanging="360"/>
+      </w:pPr>
+    </w:lvl>
+    <w:lvl w:ilvl="4" w:tplc="0C090019" w:tentative="1">
+      <w:start w:val="1"/>
+      <w:numFmt w:val="lowerLetter"/>
+      <w:lvlText w:val="%5."/>
+      <w:lvlJc w:val="left"/>
+      <w:pPr>
+        <w:ind w:left="3960" w:hanging="360"/>
+      </w:pPr>
+    </w:lvl>
+    <w:lvl w:ilvl="5" w:tplc="0C09001B" w:tentative="1">
+      <w:start w:val="1"/>
+      <w:numFmt w:val="lowerRoman"/>
+      <w:lvlText w:val="%6."/>
+      <w:lvlJc w:val="right"/>
+      <w:pPr>
+        <w:ind w:left="4680" w:hanging="180"/>
+      </w:pPr>
+    </w:lvl>
+    <w:lvl w:ilvl="6" w:tplc="0C09000F" w:tentative="1">
+      <w:start w:val="1"/>
+      <w:numFmt w:val="decimal"/>
+      <w:lvlText w:val="%7."/>
+      <w:lvlJc w:val="left"/>
+      <w:pPr>
+        <w:ind w:left="5400" w:hanging="360"/>
+      </w:pPr>
+    </w:lvl>
+    <w:lvl w:ilvl="7" w:tplc="0C090019" w:tentative="1">
+      <w:start w:val="1"/>
+      <w:numFmt w:val="lowerLetter"/>
+      <w:lvlText w:val="%8."/>
+      <w:lvlJc w:val="left"/>
+      <w:pPr>
+        <w:ind w:left="6120" w:hanging="360"/>
+      </w:pPr>
+    </w:lvl>
+    <w:lvl w:ilvl="8" w:tplc="0C09001B" w:tentative="1">
+      <w:start w:val="1"/>
+      <w:numFmt w:val="lowerRoman"/>
+      <w:lvlText w:val="%9."/>
+      <w:lvlJc w:val="right"/>
+      <w:pPr>
+        <w:ind w:left="6840" w:hanging="180"/>
+      </w:pPr>
+    </w:lvl>
+  </w:abstractNum>
+  <w:abstractNum w:abstractNumId="3" w15:restartNumberingAfterBreak="0">
+    <w:nsid w:val="4138333F"/>
+    <w:multiLevelType w:val="hybridMultilevel"/>
+    <w:tmpl w:val="4C1A1218"/>
+    <w:lvl w:ilvl="0" w:tplc="0C09000F">
+      <w:start w:val="1"/>
+      <w:numFmt w:val="decimal"/>
+      <w:lvlText w:val="%1."/>
+      <w:lvlJc w:val="left"/>
+      <w:pPr>
+        <w:ind w:left="720" w:hanging="360"/>
+      </w:pPr>
+      <w:rPr>
+        <w:rFonts w:hint="default"/>
+      </w:rPr>
+    </w:lvl>
+    <w:lvl w:ilvl="1" w:tplc="0C090003" w:tentative="1">
+      <w:start w:val="1"/>
+      <w:numFmt w:val="bullet"/>
+      <w:lvlText w:val="o"/>
+      <w:lvlJc w:val="left"/>
+      <w:pPr>
+        <w:ind w:left="1440" w:hanging="360"/>
+      </w:pPr>
+      <w:rPr>
+        <w:rFonts w:ascii="Courier New" w:hAnsi="Courier New" w:cs="Courier New" w:hint="default"/>
+      </w:rPr>
+    </w:lvl>
+    <w:lvl w:ilvl="2" w:tplc="0C090005" w:tentative="1">
+      <w:start w:val="1"/>
+      <w:numFmt w:val="bullet"/>
+      <w:lvlText w:val=""/>
+      <w:lvlJc w:val="left"/>
+      <w:pPr>
+        <w:ind w:left="2160" w:hanging="360"/>
+      </w:pPr>
+      <w:rPr>
+        <w:rFonts w:ascii="Wingdings" w:hAnsi="Wingdings" w:hint="default"/>
+      </w:rPr>
+    </w:lvl>
+    <w:lvl w:ilvl="3" w:tplc="0C090001" w:tentative="1">
+      <w:start w:val="1"/>
+      <w:numFmt w:val="bullet"/>
+      <w:lvlText w:val=""/>
+      <w:lvlJc w:val="left"/>
+      <w:pPr>
+        <w:ind w:left="2880" w:hanging="360"/>
+      </w:pPr>
+      <w:rPr>
+        <w:rFonts w:ascii="Symbol" w:hAnsi="Symbol" w:hint="default"/>
+      </w:rPr>
+    </w:lvl>
+    <w:lvl w:ilvl="4" w:tplc="0C090003" w:tentative="1">
+      <w:start w:val="1"/>
+      <w:numFmt w:val="bullet"/>
+      <w:lvlText w:val="o"/>
+      <w:lvlJc w:val="left"/>
+      <w:pPr>
+        <w:ind w:left="3600" w:hanging="360"/>
+      </w:pPr>
+      <w:rPr>
+        <w:rFonts w:ascii="Courier New" w:hAnsi="Courier New" w:cs="Courier New" w:hint="default"/>
+      </w:rPr>
+    </w:lvl>
+    <w:lvl w:ilvl="5" w:tplc="0C090005" w:tentative="1">
+      <w:start w:val="1"/>
+      <w:numFmt w:val="bullet"/>
+      <w:lvlText w:val=""/>
+      <w:lvlJc w:val="left"/>
+      <w:pPr>
+        <w:ind w:left="4320" w:hanging="360"/>
+      </w:pPr>
+      <w:rPr>
+        <w:rFonts w:ascii="Wingdings" w:hAnsi="Wingdings" w:hint="default"/>
+      </w:rPr>
+    </w:lvl>
+    <w:lvl w:ilvl="6" w:tplc="0C090001" w:tentative="1">
+      <w:start w:val="1"/>
+      <w:numFmt w:val="bullet"/>
+      <w:lvlText w:val=""/>
+      <w:lvlJc w:val="left"/>
+      <w:pPr>
+        <w:ind w:left="5040" w:hanging="360"/>
+      </w:pPr>
+      <w:rPr>
+        <w:rFonts w:ascii="Symbol" w:hAnsi="Symbol" w:hint="default"/>
+      </w:rPr>
+    </w:lvl>
+    <w:lvl w:ilvl="7" w:tplc="0C090003" w:tentative="1">
+      <w:start w:val="1"/>
+      <w:numFmt w:val="bullet"/>
+      <w:lvlText w:val="o"/>
+      <w:lvlJc w:val="left"/>
+      <w:pPr>
+        <w:ind w:left="5760" w:hanging="360"/>
+      </w:pPr>
+      <w:rPr>
+        <w:rFonts w:ascii="Courier New" w:hAnsi="Courier New" w:cs="Courier New" w:hint="default"/>
+      </w:rPr>
+    </w:lvl>
+    <w:lvl w:ilvl="8" w:tplc="0C090005" w:tentative="1">
+      <w:start w:val="1"/>
+      <w:numFmt w:val="bullet"/>
+      <w:lvlText w:val=""/>
+      <w:lvlJc w:val="left"/>
+      <w:pPr>
+        <w:ind w:left="6480" w:hanging="360"/>
+      </w:pPr>
+      <w:rPr>
+        <w:rFonts w:ascii="Wingdings" w:hAnsi="Wingdings" w:hint="default"/>
+      </w:rPr>
     </w:lvl>
   </w:abstractNum>
   <w:num w:numId="1">
@@ -329,11 +696,17 @@
   <w:num w:numId="2">
     <w:abstractNumId w:val="0"/>
   </w:num>
+  <w:num w:numId="3">
+    <w:abstractNumId w:val="2"/>
+  </w:num>
+  <w:num w:numId="4">
+    <w:abstractNumId w:val="3"/>
+  </w:num>
 </w:numbering>
 </file>
 
 <file path=word/styles.xml><?xml version="1.0" encoding="utf-8"?>
-<w:styles xmlns:mc="http://schemas.openxmlformats.org/markup-compatibility/2006" xmlns:r="http://schemas.openxmlformats.org/officeDocument/2006/relationships" xmlns:w="http://schemas.openxmlformats.org/wordprocessingml/2006/main" xmlns:w14="http://schemas.microsoft.com/office/word/2010/wordml" xmlns:w15="http://schemas.microsoft.com/office/word/2012/wordml" xmlns:w16cex="http://schemas.microsoft.com/office/word/2018/wordml/cex" xmlns:w16cid="http://schemas.microsoft.com/office/word/2016/wordml/cid" xmlns:w16="http://schemas.microsoft.com/office/word/2018/wordml" xmlns:w16se="http://schemas.microsoft.com/office/word/2015/wordml/symex" mc:Ignorable="w14 w15 w16se w16cid w16 w16cex">
+<w:styles xmlns:mc="http://schemas.openxmlformats.org/markup-compatibility/2006" xmlns:r="http://schemas.openxmlformats.org/officeDocument/2006/relationships" xmlns:w="http://schemas.openxmlformats.org/wordprocessingml/2006/main" xmlns:w14="http://schemas.microsoft.com/office/word/2010/wordml" xmlns:w15="http://schemas.microsoft.com/office/word/2012/wordml" xmlns:w16cex="http://schemas.microsoft.com/office/word/2018/wordml/cex" xmlns:w16cid="http://schemas.microsoft.com/office/word/2016/wordml/cid" xmlns:w16="http://schemas.microsoft.com/office/word/2018/wordml" xmlns:w16sdtdh="http://schemas.microsoft.com/office/word/2020/wordml/sdtdatahash" xmlns:w16se="http://schemas.microsoft.com/office/word/2015/wordml/symex" mc:Ignorable="w14 w15 w16se w16cid w16 w16cex w16sdtdh">
   <w:docDefaults>
     <w:rPrDefault>
       <w:rPr>
@@ -455,6 +828,7 @@
     <w:lsdException w:name="HTML Sample" w:semiHidden="1" w:unhideWhenUsed="1"/>
     <w:lsdException w:name="HTML Typewriter" w:semiHidden="1" w:unhideWhenUsed="1"/>
     <w:lsdException w:name="HTML Variable" w:semiHidden="1" w:unhideWhenUsed="1"/>
+    <w:lsdException w:name="Normal Table" w:semiHidden="1" w:unhideWhenUsed="1"/>
     <w:lsdException w:name="annotation subject" w:semiHidden="1" w:unhideWhenUsed="1"/>
     <w:lsdException w:name="No List" w:semiHidden="1" w:unhideWhenUsed="1"/>
     <w:lsdException w:name="Outline List 1" w:semiHidden="1" w:unhideWhenUsed="1"/>
@@ -501,8 +875,10 @@
     <w:lsdException w:name="Table Subtle 2" w:semiHidden="1" w:unhideWhenUsed="1"/>
     <w:lsdException w:name="Table Web 1" w:semiHidden="1" w:unhideWhenUsed="1"/>
     <w:lsdException w:name="Table Web 2" w:semiHidden="1" w:unhideWhenUsed="1"/>
+    <w:lsdException w:name="Table Web 3" w:semiHidden="1" w:unhideWhenUsed="1"/>
     <w:lsdException w:name="Balloon Text" w:semiHidden="1" w:unhideWhenUsed="1"/>
     <w:lsdException w:name="Table Grid" w:uiPriority="39"/>
+    <w:lsdException w:name="Table Theme" w:semiHidden="1" w:unhideWhenUsed="1"/>
     <w:lsdException w:name="Placeholder Text" w:semiHidden="1"/>
     <w:lsdException w:name="No Spacing" w:uiPriority="1" w:qFormat="1"/>
     <w:lsdException w:name="Light Shading" w:uiPriority="60"/>

</xml_diff>

<commit_message>
Update documentation and dwg test files
</commit_message>
<xml_diff>
--- a/Documentation.docx
+++ b/Documentation.docx
@@ -2,6 +2,26 @@
 <file path=word/document.xml><?xml version="1.0" encoding="utf-8"?>
 <w:document xmlns:wpc="http://schemas.microsoft.com/office/word/2010/wordprocessingCanvas" xmlns:cx="http://schemas.microsoft.com/office/drawing/2014/chartex" xmlns:cx1="http://schemas.microsoft.com/office/drawing/2015/9/8/chartex" xmlns:cx2="http://schemas.microsoft.com/office/drawing/2015/10/21/chartex" xmlns:cx3="http://schemas.microsoft.com/office/drawing/2016/5/9/chartex" xmlns:cx4="http://schemas.microsoft.com/office/drawing/2016/5/10/chartex" xmlns:cx5="http://schemas.microsoft.com/office/drawing/2016/5/11/chartex" xmlns:cx6="http://schemas.microsoft.com/office/drawing/2016/5/12/chartex" xmlns:cx7="http://schemas.microsoft.com/office/drawing/2016/5/13/chartex" xmlns:cx8="http://schemas.microsoft.com/office/drawing/2016/5/14/chartex" xmlns:mc="http://schemas.openxmlformats.org/markup-compatibility/2006" xmlns:aink="http://schemas.microsoft.com/office/drawing/2016/ink" xmlns:am3d="http://schemas.microsoft.com/office/drawing/2017/model3d" xmlns:o="urn:schemas-microsoft-com:office:office" xmlns:r="http://schemas.openxmlformats.org/officeDocument/2006/relationships" xmlns:m="http://schemas.openxmlformats.org/officeDocument/2006/math" xmlns:v="urn:schemas-microsoft-com:vml" xmlns:wp14="http://schemas.microsoft.com/office/word/2010/wordprocessingDrawing" xmlns:wp="http://schemas.openxmlformats.org/drawingml/2006/wordprocessingDrawing" xmlns:w10="urn:schemas-microsoft-com:office:word" xmlns:w="http://schemas.openxmlformats.org/wordprocessingml/2006/main" xmlns:w14="http://schemas.microsoft.com/office/word/2010/wordml" xmlns:w15="http://schemas.microsoft.com/office/word/2012/wordml" xmlns:w16cex="http://schemas.microsoft.com/office/word/2018/wordml/cex" xmlns:w16cid="http://schemas.microsoft.com/office/word/2016/wordml/cid" xmlns:w16="http://schemas.microsoft.com/office/word/2018/wordml" xmlns:w16sdtdh="http://schemas.microsoft.com/office/word/2020/wordml/sdtdatahash" xmlns:w16se="http://schemas.microsoft.com/office/word/2015/wordml/symex" xmlns:wpg="http://schemas.microsoft.com/office/word/2010/wordprocessingGroup" xmlns:wpi="http://schemas.microsoft.com/office/word/2010/wordprocessingInk" xmlns:wne="http://schemas.microsoft.com/office/word/2006/wordml" xmlns:wps="http://schemas.microsoft.com/office/word/2010/wordprocessingShape" mc:Ignorable="w14 w15 w16se w16cid w16 w16cex w16sdtdh wp14">
   <w:body>
+    <w:p>
+      <w:pPr>
+        <w:jc w:val="center"/>
+        <w:rPr>
+          <w:b/>
+          <w:bCs/>
+          <w:sz w:val="36"/>
+          <w:szCs w:val="36"/>
+        </w:rPr>
+      </w:pPr>
+      <w:r>
+        <w:rPr>
+          <w:b/>
+          <w:bCs/>
+          <w:sz w:val="36"/>
+          <w:szCs w:val="36"/>
+        </w:rPr>
+        <w:t>Instructions</w:t>
+      </w:r>
+    </w:p>
     <w:p>
       <w:r>
         <w:t>It’s a bit of a pain using Advance Steel’s User Interface, hence this tool.</w:t>
@@ -149,15 +169,7 @@
         </w:numPr>
       </w:pPr>
       <w:r>
-        <w:t xml:space="preserve">Open up </w:t>
-      </w:r>
-      <w:proofErr w:type="spellStart"/>
-      <w:r>
-        <w:t>Advanted</w:t>
-      </w:r>
-      <w:proofErr w:type="spellEnd"/>
-      <w:r>
-        <w:t xml:space="preserve"> Steel.</w:t>
+        <w:t>Open up Advanted Steel.</w:t>
       </w:r>
       <w:r>
         <w:t xml:space="preserve"> Run the command: “</w:t>
@@ -199,7 +211,6 @@
         </w:rPr>
         <w:t>“</w:t>
       </w:r>
-      <w:proofErr w:type="spellStart"/>
       <w:r>
         <w:rPr>
           <w:b/>
@@ -207,7 +218,6 @@
         </w:rPr>
         <w:t>ConvertToBeams</w:t>
       </w:r>
-      <w:proofErr w:type="spellEnd"/>
       <w:r>
         <w:t>”</w:t>
       </w:r>
@@ -224,15 +234,19 @@
         </w:numPr>
       </w:pPr>
       <w:r>
-        <w:t xml:space="preserve">All your lines should now be converted into </w:t>
-      </w:r>
-      <w:proofErr w:type="spellStart"/>
-      <w:r>
-        <w:t>AdvancedSteel</w:t>
-      </w:r>
-      <w:proofErr w:type="spellEnd"/>
-      <w:r>
-        <w:t xml:space="preserve"> beams. If a line has not been converted, please check your CSV file. Also check the console window for any warnings or error messages that may have come up.</w:t>
+        <w:t>We will look for the MEMBER-SCHEDULE.csv in the same folder that the drawing file is in.</w:t>
+      </w:r>
+    </w:p>
+    <w:p>
+      <w:pPr>
+        <w:pStyle w:val="ListParagraph"/>
+        <w:numPr>
+          <w:ilvl w:val="0"/>
+          <w:numId w:val="4"/>
+        </w:numPr>
+      </w:pPr>
+      <w:r>
+        <w:t>All your lines should now be converted into AdvancedSteel beams. If a line has not been converted, please check your CSV file. Also check the console window for any warnings or error messages that may have come up.</w:t>
       </w:r>
     </w:p>
     <w:p>
@@ -406,6 +420,119 @@
     </w:lvl>
   </w:abstractNum>
   <w:abstractNum w:abstractNumId="1" w15:restartNumberingAfterBreak="0">
+    <w:nsid w:val="19C677A7"/>
+    <w:multiLevelType w:val="hybridMultilevel"/>
+    <w:tmpl w:val="0E622BBC"/>
+    <w:lvl w:ilvl="0" w:tplc="0C090001">
+      <w:start w:val="1"/>
+      <w:numFmt w:val="bullet"/>
+      <w:lvlText w:val=""/>
+      <w:lvlJc w:val="left"/>
+      <w:pPr>
+        <w:ind w:left="720" w:hanging="360"/>
+      </w:pPr>
+      <w:rPr>
+        <w:rFonts w:ascii="Symbol" w:hAnsi="Symbol" w:hint="default"/>
+      </w:rPr>
+    </w:lvl>
+    <w:lvl w:ilvl="1" w:tplc="0C090003" w:tentative="1">
+      <w:start w:val="1"/>
+      <w:numFmt w:val="bullet"/>
+      <w:lvlText w:val="o"/>
+      <w:lvlJc w:val="left"/>
+      <w:pPr>
+        <w:ind w:left="1440" w:hanging="360"/>
+      </w:pPr>
+      <w:rPr>
+        <w:rFonts w:ascii="Courier New" w:hAnsi="Courier New" w:cs="Courier New" w:hint="default"/>
+      </w:rPr>
+    </w:lvl>
+    <w:lvl w:ilvl="2" w:tplc="0C090005" w:tentative="1">
+      <w:start w:val="1"/>
+      <w:numFmt w:val="bullet"/>
+      <w:lvlText w:val=""/>
+      <w:lvlJc w:val="left"/>
+      <w:pPr>
+        <w:ind w:left="2160" w:hanging="360"/>
+      </w:pPr>
+      <w:rPr>
+        <w:rFonts w:ascii="Wingdings" w:hAnsi="Wingdings" w:hint="default"/>
+      </w:rPr>
+    </w:lvl>
+    <w:lvl w:ilvl="3" w:tplc="0C090001" w:tentative="1">
+      <w:start w:val="1"/>
+      <w:numFmt w:val="bullet"/>
+      <w:lvlText w:val=""/>
+      <w:lvlJc w:val="left"/>
+      <w:pPr>
+        <w:ind w:left="2880" w:hanging="360"/>
+      </w:pPr>
+      <w:rPr>
+        <w:rFonts w:ascii="Symbol" w:hAnsi="Symbol" w:hint="default"/>
+      </w:rPr>
+    </w:lvl>
+    <w:lvl w:ilvl="4" w:tplc="0C090003" w:tentative="1">
+      <w:start w:val="1"/>
+      <w:numFmt w:val="bullet"/>
+      <w:lvlText w:val="o"/>
+      <w:lvlJc w:val="left"/>
+      <w:pPr>
+        <w:ind w:left="3600" w:hanging="360"/>
+      </w:pPr>
+      <w:rPr>
+        <w:rFonts w:ascii="Courier New" w:hAnsi="Courier New" w:cs="Courier New" w:hint="default"/>
+      </w:rPr>
+    </w:lvl>
+    <w:lvl w:ilvl="5" w:tplc="0C090005" w:tentative="1">
+      <w:start w:val="1"/>
+      <w:numFmt w:val="bullet"/>
+      <w:lvlText w:val=""/>
+      <w:lvlJc w:val="left"/>
+      <w:pPr>
+        <w:ind w:left="4320" w:hanging="360"/>
+      </w:pPr>
+      <w:rPr>
+        <w:rFonts w:ascii="Wingdings" w:hAnsi="Wingdings" w:hint="default"/>
+      </w:rPr>
+    </w:lvl>
+    <w:lvl w:ilvl="6" w:tplc="0C090001" w:tentative="1">
+      <w:start w:val="1"/>
+      <w:numFmt w:val="bullet"/>
+      <w:lvlText w:val=""/>
+      <w:lvlJc w:val="left"/>
+      <w:pPr>
+        <w:ind w:left="5040" w:hanging="360"/>
+      </w:pPr>
+      <w:rPr>
+        <w:rFonts w:ascii="Symbol" w:hAnsi="Symbol" w:hint="default"/>
+      </w:rPr>
+    </w:lvl>
+    <w:lvl w:ilvl="7" w:tplc="0C090003" w:tentative="1">
+      <w:start w:val="1"/>
+      <w:numFmt w:val="bullet"/>
+      <w:lvlText w:val="o"/>
+      <w:lvlJc w:val="left"/>
+      <w:pPr>
+        <w:ind w:left="5760" w:hanging="360"/>
+      </w:pPr>
+      <w:rPr>
+        <w:rFonts w:ascii="Courier New" w:hAnsi="Courier New" w:cs="Courier New" w:hint="default"/>
+      </w:rPr>
+    </w:lvl>
+    <w:lvl w:ilvl="8" w:tplc="0C090005" w:tentative="1">
+      <w:start w:val="1"/>
+      <w:numFmt w:val="bullet"/>
+      <w:lvlText w:val=""/>
+      <w:lvlJc w:val="left"/>
+      <w:pPr>
+        <w:ind w:left="6480" w:hanging="360"/>
+      </w:pPr>
+      <w:rPr>
+        <w:rFonts w:ascii="Wingdings" w:hAnsi="Wingdings" w:hint="default"/>
+      </w:rPr>
+    </w:lvl>
+  </w:abstractNum>
+  <w:abstractNum w:abstractNumId="2" w15:restartNumberingAfterBreak="0">
     <w:nsid w:val="348917D7"/>
     <w:multiLevelType w:val="hybridMultilevel"/>
     <w:tmpl w:val="825EDA42"/>
@@ -491,7 +618,7 @@
       </w:pPr>
     </w:lvl>
   </w:abstractNum>
-  <w:abstractNum w:abstractNumId="2" w15:restartNumberingAfterBreak="0">
+  <w:abstractNum w:abstractNumId="3" w15:restartNumberingAfterBreak="0">
     <w:nsid w:val="3E0D35A9"/>
     <w:multiLevelType w:val="hybridMultilevel"/>
     <w:tmpl w:val="8F621CCC"/>
@@ -577,7 +704,7 @@
       </w:pPr>
     </w:lvl>
   </w:abstractNum>
-  <w:abstractNum w:abstractNumId="3" w15:restartNumberingAfterBreak="0">
+  <w:abstractNum w:abstractNumId="4" w15:restartNumberingAfterBreak="0">
     <w:nsid w:val="4138333F"/>
     <w:multiLevelType w:val="hybridMultilevel"/>
     <w:tmpl w:val="4C1A1218"/>
@@ -691,16 +818,19 @@
     </w:lvl>
   </w:abstractNum>
   <w:num w:numId="1">
-    <w:abstractNumId w:val="1"/>
+    <w:abstractNumId w:val="2"/>
   </w:num>
   <w:num w:numId="2">
     <w:abstractNumId w:val="0"/>
   </w:num>
   <w:num w:numId="3">
-    <w:abstractNumId w:val="2"/>
+    <w:abstractNumId w:val="3"/>
   </w:num>
   <w:num w:numId="4">
-    <w:abstractNumId w:val="3"/>
+    <w:abstractNumId w:val="4"/>
+  </w:num>
+  <w:num w:numId="5">
+    <w:abstractNumId w:val="1"/>
   </w:num>
 </w:numbering>
 </file>

</xml_diff>

<commit_message>
Fix: change name of command
</commit_message>
<xml_diff>
--- a/Documentation.docx
+++ b/Documentation.docx
@@ -216,10 +216,16 @@
           <w:b/>
           <w:bCs/>
         </w:rPr>
-        <w:t>ConvertToBeams</w:t>
+        <w:t>CTB</w:t>
       </w:r>
       <w:r>
         <w:t>”</w:t>
+      </w:r>
+      <w:r>
+        <w:t>.</w:t>
+      </w:r>
+      <w:r>
+        <w:t>(Convert to Beams)</w:t>
       </w:r>
       <w:r>
         <w:t>.</w:t>

</xml_diff>